<commit_message>
Attempt #2 at Pass Task 2.1
Can say completed, but need some tweaks here and there soon.
</commit_message>
<xml_diff>
--- a/Week 2/resources week2 2020/Question 1 - Answers.docx
+++ b/Week 2/resources week2 2020/Question 1 - Answers.docx
@@ -44,8 +44,6 @@
       <w:r>
         <w:t>100087252</w:t>
       </w:r>
-      <w:bookmarkStart w:id="0" w:name="_GoBack"/>
-      <w:bookmarkEnd w:id="0"/>
     </w:p>
     <w:p>
       <w:pPr>
@@ -147,7 +145,7 @@
                                 <w:t>Ans:</w:t>
                               </w:r>
                               <w:r>
-                                <w:tab/>
+                                <w:t xml:space="preserve"> 1</w:t>
                               </w:r>
                             </w:p>
                           </w:txbxContent>
@@ -192,6 +190,9 @@
                               <w:r>
                                 <w:t>Ans:</w:t>
                               </w:r>
+                              <w:r>
+                                <w:t xml:space="preserve"> 3</w:t>
+                              </w:r>
                             </w:p>
                           </w:txbxContent>
                         </wps:txbx>
@@ -235,6 +236,9 @@
                               <w:r>
                                 <w:t>Ans:</w:t>
                               </w:r>
+                              <w:r>
+                                <w:t xml:space="preserve"> 4</w:t>
+                              </w:r>
                             </w:p>
                           </w:txbxContent>
                         </wps:txbx>
@@ -278,6 +282,9 @@
                               <w:r>
                                 <w:t>Ans:</w:t>
                               </w:r>
+                              <w:r>
+                                <w:t xml:space="preserve"> 5</w:t>
+                              </w:r>
                             </w:p>
                           </w:txbxContent>
                         </wps:txbx>
@@ -321,6 +328,9 @@
                               <w:r>
                                 <w:t>Ans:</w:t>
                               </w:r>
+                              <w:r>
+                                <w:t xml:space="preserve"> 6</w:t>
+                              </w:r>
                             </w:p>
                           </w:txbxContent>
                         </wps:txbx>
@@ -364,6 +374,9 @@
                               <w:r>
                                 <w:t>Ans:</w:t>
                               </w:r>
+                              <w:r>
+                                <w:t xml:space="preserve"> 2</w:t>
+                              </w:r>
                             </w:p>
                           </w:txbxContent>
                         </wps:txbx>
@@ -407,6 +420,9 @@
                               <w:r>
                                 <w:t>Ans:</w:t>
                               </w:r>
+                              <w:r>
+                                <w:t xml:space="preserve"> 7</w:t>
+                              </w:r>
                             </w:p>
                           </w:txbxContent>
                         </wps:txbx>
@@ -450,6 +466,9 @@
                               <w:r>
                                 <w:t>Ans:</w:t>
                               </w:r>
+                              <w:r>
+                                <w:t xml:space="preserve"> 8</w:t>
+                              </w:r>
                             </w:p>
                           </w:txbxContent>
                         </wps:txbx>
@@ -493,6 +512,9 @@
                               <w:r>
                                 <w:t>Ans:</w:t>
                               </w:r>
+                              <w:r>
+                                <w:t xml:space="preserve"> 9</w:t>
+                              </w:r>
                             </w:p>
                           </w:txbxContent>
                         </wps:txbx>
@@ -536,6 +558,9 @@
                               <w:r>
                                 <w:t>Ans:</w:t>
                               </w:r>
+                              <w:r>
+                                <w:t xml:space="preserve"> 10</w:t>
+                              </w:r>
                             </w:p>
                           </w:txbxContent>
                         </wps:txbx>
@@ -579,6 +604,9 @@
                               <w:r>
                                 <w:t>Ans:</w:t>
                               </w:r>
+                              <w:r>
+                                <w:t xml:space="preserve"> 11</w:t>
+                              </w:r>
                             </w:p>
                           </w:txbxContent>
                         </wps:txbx>
@@ -622,6 +650,9 @@
                               <w:r>
                                 <w:t>Ans:</w:t>
                               </w:r>
+                              <w:r>
+                                <w:t xml:space="preserve"> 12 </w:t>
+                              </w:r>
                             </w:p>
                           </w:txbxContent>
                         </wps:txbx>
@@ -665,6 +696,9 @@
                               <w:r>
                                 <w:t>Ans:</w:t>
                               </w:r>
+                              <w:r>
+                                <w:t>13</w:t>
+                              </w:r>
                             </w:p>
                           </w:txbxContent>
                         </wps:txbx>
@@ -708,6 +742,11 @@
                               <w:r>
                                 <w:t>Ans:</w:t>
                               </w:r>
+                              <w:r>
+                                <w:t xml:space="preserve"> 14</w:t>
+                              </w:r>
+                              <w:bookmarkStart w:id="0" w:name="_GoBack"/>
+                              <w:bookmarkEnd w:id="0"/>
                             </w:p>
                           </w:txbxContent>
                         </wps:txbx>
@@ -739,7 +778,7 @@
                           <w:t>Ans:</w:t>
                         </w:r>
                         <w:r>
-                          <w:tab/>
+                          <w:t xml:space="preserve"> 1</w:t>
                         </w:r>
                       </w:p>
                     </w:txbxContent>
@@ -752,6 +791,9 @@
                         <w:r>
                           <w:t>Ans:</w:t>
                         </w:r>
+                        <w:r>
+                          <w:t xml:space="preserve"> 3</w:t>
+                        </w:r>
                       </w:p>
                     </w:txbxContent>
                   </v:textbox>
@@ -763,6 +805,9 @@
                         <w:r>
                           <w:t>Ans:</w:t>
                         </w:r>
+                        <w:r>
+                          <w:t xml:space="preserve"> 4</w:t>
+                        </w:r>
                       </w:p>
                     </w:txbxContent>
                   </v:textbox>
@@ -774,6 +819,9 @@
                         <w:r>
                           <w:t>Ans:</w:t>
                         </w:r>
+                        <w:r>
+                          <w:t xml:space="preserve"> 5</w:t>
+                        </w:r>
                       </w:p>
                     </w:txbxContent>
                   </v:textbox>
@@ -785,6 +833,9 @@
                         <w:r>
                           <w:t>Ans:</w:t>
                         </w:r>
+                        <w:r>
+                          <w:t xml:space="preserve"> 6</w:t>
+                        </w:r>
                       </w:p>
                     </w:txbxContent>
                   </v:textbox>
@@ -796,6 +847,9 @@
                         <w:r>
                           <w:t>Ans:</w:t>
                         </w:r>
+                        <w:r>
+                          <w:t xml:space="preserve"> 2</w:t>
+                        </w:r>
                       </w:p>
                     </w:txbxContent>
                   </v:textbox>
@@ -807,6 +861,9 @@
                         <w:r>
                           <w:t>Ans:</w:t>
                         </w:r>
+                        <w:r>
+                          <w:t xml:space="preserve"> 7</w:t>
+                        </w:r>
                       </w:p>
                     </w:txbxContent>
                   </v:textbox>
@@ -818,6 +875,9 @@
                         <w:r>
                           <w:t>Ans:</w:t>
                         </w:r>
+                        <w:r>
+                          <w:t xml:space="preserve"> 8</w:t>
+                        </w:r>
                       </w:p>
                     </w:txbxContent>
                   </v:textbox>
@@ -829,6 +889,9 @@
                         <w:r>
                           <w:t>Ans:</w:t>
                         </w:r>
+                        <w:r>
+                          <w:t xml:space="preserve"> 9</w:t>
+                        </w:r>
                       </w:p>
                     </w:txbxContent>
                   </v:textbox>
@@ -840,6 +903,9 @@
                         <w:r>
                           <w:t>Ans:</w:t>
                         </w:r>
+                        <w:r>
+                          <w:t xml:space="preserve"> 10</w:t>
+                        </w:r>
                       </w:p>
                     </w:txbxContent>
                   </v:textbox>
@@ -851,6 +917,9 @@
                         <w:r>
                           <w:t>Ans:</w:t>
                         </w:r>
+                        <w:r>
+                          <w:t xml:space="preserve"> 11</w:t>
+                        </w:r>
                       </w:p>
                     </w:txbxContent>
                   </v:textbox>
@@ -862,6 +931,9 @@
                         <w:r>
                           <w:t>Ans:</w:t>
                         </w:r>
+                        <w:r>
+                          <w:t xml:space="preserve"> 12 </w:t>
+                        </w:r>
                       </w:p>
                     </w:txbxContent>
                   </v:textbox>
@@ -873,6 +945,9 @@
                         <w:r>
                           <w:t>Ans:</w:t>
                         </w:r>
+                        <w:r>
+                          <w:t>13</w:t>
+                        </w:r>
                       </w:p>
                     </w:txbxContent>
                   </v:textbox>
@@ -884,6 +959,11 @@
                         <w:r>
                           <w:t>Ans:</w:t>
                         </w:r>
+                        <w:r>
+                          <w:t xml:space="preserve"> 14</w:t>
+                        </w:r>
+                        <w:bookmarkStart w:id="1" w:name="_GoBack"/>
+                        <w:bookmarkEnd w:id="1"/>
                       </w:p>
                     </w:txbxContent>
                   </v:textbox>
@@ -1406,8 +1486,11 @@
     <w:lsdException w:name="Table 3D effects 3" w:semiHidden="1" w:unhideWhenUsed="1"/>
     <w:lsdException w:name="Table Contemporary" w:semiHidden="1" w:unhideWhenUsed="1"/>
     <w:lsdException w:name="Table Elegant" w:semiHidden="1" w:unhideWhenUsed="1"/>
+    <w:lsdException w:name="Table Professional" w:semiHidden="1" w:unhideWhenUsed="1"/>
     <w:lsdException w:name="Table Subtle 1" w:semiHidden="1" w:unhideWhenUsed="1"/>
     <w:lsdException w:name="Table Subtle 2" w:semiHidden="1" w:unhideWhenUsed="1"/>
+    <w:lsdException w:name="Table Web 1" w:semiHidden="1" w:unhideWhenUsed="1"/>
+    <w:lsdException w:name="Table Web 2" w:semiHidden="1" w:unhideWhenUsed="1"/>
     <w:lsdException w:name="Table Web 3" w:semiHidden="1" w:unhideWhenUsed="1"/>
     <w:lsdException w:name="Balloon Text" w:semiHidden="1" w:unhideWhenUsed="1"/>
     <w:lsdException w:name="Table Grid" w:uiPriority="39"/>

</xml_diff>

<commit_message>
Attempt #3 at Pass Task 2.1
included row.column thingy
</commit_message>
<xml_diff>
--- a/Week 2/resources week2 2020/Question 1 - Answers.docx
+++ b/Week 2/resources week2 2020/Question 1 - Answers.docx
@@ -31,8 +31,13 @@
         <w:t xml:space="preserve">Name: </w:t>
       </w:r>
       <w:r>
-        <w:t>Jason Ang Chia Wuen</w:t>
+        <w:t xml:space="preserve">Jason Ang Chia </w:t>
       </w:r>
+      <w:proofErr w:type="spellStart"/>
+      <w:r>
+        <w:t>Wuen</w:t>
+      </w:r>
+      <w:proofErr w:type="spellEnd"/>
     </w:p>
     <w:p>
       <w:pPr>
@@ -61,7 +66,17 @@
         <w:jc w:val="both"/>
       </w:pPr>
       <w:r>
-        <w:t>Given the following wireframe design, identify the row and column of each box by numbering each box using the row.column numbering format</w:t>
+        <w:t xml:space="preserve">Given the following wireframe design, identify the row and column of each box by numbering each box using the </w:t>
+      </w:r>
+      <w:proofErr w:type="spellStart"/>
+      <w:proofErr w:type="gramStart"/>
+      <w:r>
+        <w:t>row.column</w:t>
+      </w:r>
+      <w:proofErr w:type="spellEnd"/>
+      <w:proofErr w:type="gramEnd"/>
+      <w:r>
+        <w:t xml:space="preserve"> numbering format</w:t>
       </w:r>
       <w:r>
         <w:t>.</w:t>
@@ -145,7 +160,10 @@
                                 <w:t>Ans:</w:t>
                               </w:r>
                               <w:r>
-                                <w:t xml:space="preserve"> 1</w:t>
+                                <w:t xml:space="preserve"> </w:t>
+                              </w:r>
+                              <w:r>
+                                <w:t>1.1</w:t>
                               </w:r>
                             </w:p>
                           </w:txbxContent>
@@ -191,7 +209,10 @@
                                 <w:t>Ans:</w:t>
                               </w:r>
                               <w:r>
-                                <w:t xml:space="preserve"> 3</w:t>
+                                <w:t xml:space="preserve"> </w:t>
+                              </w:r>
+                              <w:r>
+                                <w:t>2.2</w:t>
                               </w:r>
                             </w:p>
                           </w:txbxContent>
@@ -237,7 +258,10 @@
                                 <w:t>Ans:</w:t>
                               </w:r>
                               <w:r>
-                                <w:t xml:space="preserve"> 4</w:t>
+                                <w:t xml:space="preserve"> </w:t>
+                              </w:r>
+                              <w:r>
+                                <w:t>2.3</w:t>
                               </w:r>
                             </w:p>
                           </w:txbxContent>
@@ -283,7 +307,10 @@
                                 <w:t>Ans:</w:t>
                               </w:r>
                               <w:r>
-                                <w:t xml:space="preserve"> 5</w:t>
+                                <w:t xml:space="preserve"> </w:t>
+                              </w:r>
+                              <w:r>
+                                <w:t>2.3</w:t>
                               </w:r>
                             </w:p>
                           </w:txbxContent>
@@ -329,7 +356,10 @@
                                 <w:t>Ans:</w:t>
                               </w:r>
                               <w:r>
-                                <w:t xml:space="preserve"> 6</w:t>
+                                <w:t xml:space="preserve"> </w:t>
+                              </w:r>
+                              <w:r>
+                                <w:t>2.3</w:t>
                               </w:r>
                             </w:p>
                           </w:txbxContent>
@@ -377,6 +407,9 @@
                               <w:r>
                                 <w:t xml:space="preserve"> 2</w:t>
                               </w:r>
+                              <w:r>
+                                <w:t>.1</w:t>
+                              </w:r>
                             </w:p>
                           </w:txbxContent>
                         </wps:txbx>
@@ -421,7 +454,10 @@
                                 <w:t>Ans:</w:t>
                               </w:r>
                               <w:r>
-                                <w:t xml:space="preserve"> 7</w:t>
+                                <w:t xml:space="preserve"> </w:t>
+                              </w:r>
+                              <w:r>
+                                <w:t>2.2</w:t>
                               </w:r>
                             </w:p>
                           </w:txbxContent>
@@ -467,7 +503,10 @@
                                 <w:t>Ans:</w:t>
                               </w:r>
                               <w:r>
-                                <w:t xml:space="preserve"> 8</w:t>
+                                <w:t xml:space="preserve"> </w:t>
+                              </w:r>
+                              <w:r>
+                                <w:t>2.3</w:t>
                               </w:r>
                             </w:p>
                           </w:txbxContent>
@@ -513,7 +552,10 @@
                                 <w:t>Ans:</w:t>
                               </w:r>
                               <w:r>
-                                <w:t xml:space="preserve"> 9</w:t>
+                                <w:t xml:space="preserve"> </w:t>
+                              </w:r>
+                              <w:r>
+                                <w:t>2.4</w:t>
                               </w:r>
                             </w:p>
                           </w:txbxContent>
@@ -559,7 +601,10 @@
                                 <w:t>Ans:</w:t>
                               </w:r>
                               <w:r>
-                                <w:t xml:space="preserve"> 10</w:t>
+                                <w:t xml:space="preserve"> </w:t>
+                              </w:r>
+                              <w:r>
+                                <w:t>3.1</w:t>
                               </w:r>
                             </w:p>
                           </w:txbxContent>
@@ -605,7 +650,10 @@
                                 <w:t>Ans:</w:t>
                               </w:r>
                               <w:r>
-                                <w:t xml:space="preserve"> 11</w:t>
+                                <w:t xml:space="preserve"> </w:t>
+                              </w:r>
+                              <w:r>
+                                <w:t>3.2</w:t>
                               </w:r>
                             </w:p>
                           </w:txbxContent>
@@ -651,7 +699,10 @@
                                 <w:t>Ans:</w:t>
                               </w:r>
                               <w:r>
-                                <w:t xml:space="preserve"> 12 </w:t>
+                                <w:t xml:space="preserve"> </w:t>
+                              </w:r>
+                              <w:r>
+                                <w:t>3.3</w:t>
                               </w:r>
                             </w:p>
                           </w:txbxContent>
@@ -697,7 +748,7 @@
                                 <w:t>Ans:</w:t>
                               </w:r>
                               <w:r>
-                                <w:t>13</w:t>
+                                <w:t xml:space="preserve"> 3.4</w:t>
                               </w:r>
                             </w:p>
                           </w:txbxContent>
@@ -743,10 +794,11 @@
                                 <w:t>Ans:</w:t>
                               </w:r>
                               <w:r>
-                                <w:t xml:space="preserve"> 14</w:t>
-                              </w:r>
-                              <w:bookmarkStart w:id="0" w:name="_GoBack"/>
-                              <w:bookmarkEnd w:id="0"/>
+                                <w:t xml:space="preserve"> </w:t>
+                              </w:r>
+                              <w:r>
+                                <w:t>4.1</w:t>
+                              </w:r>
                             </w:p>
                           </w:txbxContent>
                         </wps:txbx>
@@ -778,7 +830,10 @@
                           <w:t>Ans:</w:t>
                         </w:r>
                         <w:r>
-                          <w:t xml:space="preserve"> 1</w:t>
+                          <w:t xml:space="preserve"> </w:t>
+                        </w:r>
+                        <w:r>
+                          <w:t>1.1</w:t>
                         </w:r>
                       </w:p>
                     </w:txbxContent>
@@ -792,7 +847,10 @@
                           <w:t>Ans:</w:t>
                         </w:r>
                         <w:r>
-                          <w:t xml:space="preserve"> 3</w:t>
+                          <w:t xml:space="preserve"> </w:t>
+                        </w:r>
+                        <w:r>
+                          <w:t>2.2</w:t>
                         </w:r>
                       </w:p>
                     </w:txbxContent>
@@ -806,7 +864,10 @@
                           <w:t>Ans:</w:t>
                         </w:r>
                         <w:r>
-                          <w:t xml:space="preserve"> 4</w:t>
+                          <w:t xml:space="preserve"> </w:t>
+                        </w:r>
+                        <w:r>
+                          <w:t>2.3</w:t>
                         </w:r>
                       </w:p>
                     </w:txbxContent>
@@ -820,7 +881,10 @@
                           <w:t>Ans:</w:t>
                         </w:r>
                         <w:r>
-                          <w:t xml:space="preserve"> 5</w:t>
+                          <w:t xml:space="preserve"> </w:t>
+                        </w:r>
+                        <w:r>
+                          <w:t>2.3</w:t>
                         </w:r>
                       </w:p>
                     </w:txbxContent>
@@ -834,7 +898,10 @@
                           <w:t>Ans:</w:t>
                         </w:r>
                         <w:r>
-                          <w:t xml:space="preserve"> 6</w:t>
+                          <w:t xml:space="preserve"> </w:t>
+                        </w:r>
+                        <w:r>
+                          <w:t>2.3</w:t>
                         </w:r>
                       </w:p>
                     </w:txbxContent>
@@ -850,6 +917,9 @@
                         <w:r>
                           <w:t xml:space="preserve"> 2</w:t>
                         </w:r>
+                        <w:r>
+                          <w:t>.1</w:t>
+                        </w:r>
                       </w:p>
                     </w:txbxContent>
                   </v:textbox>
@@ -862,7 +932,10 @@
                           <w:t>Ans:</w:t>
                         </w:r>
                         <w:r>
-                          <w:t xml:space="preserve"> 7</w:t>
+                          <w:t xml:space="preserve"> </w:t>
+                        </w:r>
+                        <w:r>
+                          <w:t>2.2</w:t>
                         </w:r>
                       </w:p>
                     </w:txbxContent>
@@ -876,7 +949,10 @@
                           <w:t>Ans:</w:t>
                         </w:r>
                         <w:r>
-                          <w:t xml:space="preserve"> 8</w:t>
+                          <w:t xml:space="preserve"> </w:t>
+                        </w:r>
+                        <w:r>
+                          <w:t>2.3</w:t>
                         </w:r>
                       </w:p>
                     </w:txbxContent>
@@ -890,7 +966,10 @@
                           <w:t>Ans:</w:t>
                         </w:r>
                         <w:r>
-                          <w:t xml:space="preserve"> 9</w:t>
+                          <w:t xml:space="preserve"> </w:t>
+                        </w:r>
+                        <w:r>
+                          <w:t>2.4</w:t>
                         </w:r>
                       </w:p>
                     </w:txbxContent>
@@ -904,7 +983,10 @@
                           <w:t>Ans:</w:t>
                         </w:r>
                         <w:r>
-                          <w:t xml:space="preserve"> 10</w:t>
+                          <w:t xml:space="preserve"> </w:t>
+                        </w:r>
+                        <w:r>
+                          <w:t>3.1</w:t>
                         </w:r>
                       </w:p>
                     </w:txbxContent>
@@ -918,7 +1000,10 @@
                           <w:t>Ans:</w:t>
                         </w:r>
                         <w:r>
-                          <w:t xml:space="preserve"> 11</w:t>
+                          <w:t xml:space="preserve"> </w:t>
+                        </w:r>
+                        <w:r>
+                          <w:t>3.2</w:t>
                         </w:r>
                       </w:p>
                     </w:txbxContent>
@@ -932,7 +1017,10 @@
                           <w:t>Ans:</w:t>
                         </w:r>
                         <w:r>
-                          <w:t xml:space="preserve"> 12 </w:t>
+                          <w:t xml:space="preserve"> </w:t>
+                        </w:r>
+                        <w:r>
+                          <w:t>3.3</w:t>
                         </w:r>
                       </w:p>
                     </w:txbxContent>
@@ -946,7 +1034,7 @@
                           <w:t>Ans:</w:t>
                         </w:r>
                         <w:r>
-                          <w:t>13</w:t>
+                          <w:t xml:space="preserve"> 3.4</w:t>
                         </w:r>
                       </w:p>
                     </w:txbxContent>
@@ -960,10 +1048,11 @@
                           <w:t>Ans:</w:t>
                         </w:r>
                         <w:r>
-                          <w:t xml:space="preserve"> 14</w:t>
-                        </w:r>
-                        <w:bookmarkStart w:id="1" w:name="_GoBack"/>
-                        <w:bookmarkEnd w:id="1"/>
+                          <w:t xml:space="preserve"> </w:t>
+                        </w:r>
+                        <w:r>
+                          <w:t>4.1</w:t>
+                        </w:r>
                       </w:p>
                     </w:txbxContent>
                   </v:textbox>
@@ -1009,6 +1098,8 @@
         <w:ind w:firstLine="284"/>
         <w:jc w:val="both"/>
       </w:pPr>
+      <w:bookmarkStart w:id="0" w:name="_GoBack"/>
+      <w:bookmarkEnd w:id="0"/>
     </w:p>
     <w:sectPr>
       <w:pgSz w:w="11900" w:h="16840"/>

</xml_diff>